<commit_message>
se modifico la plantilla
</commit_message>
<xml_diff>
--- a/datos/calculadora_uma/plantilla_escrito_uma.docx
+++ b/datos/calculadora_uma/plantilla_escrito_uma.docx
@@ -738,67 +738,64 @@
         <w:t>monto_aprobado_actualizado</w:t>
       </w:r>
       <w:r>
+        <w:t xml:space="preserve">}} </w:t>
+      </w:r>
+      <w:r>
+        <w:t xml:space="preserve">denunciando que al </w:t>
+      </w:r>
+      <w:r>
+        <w:t>{{</w:t>
+      </w:r>
+      <w:r>
+        <w:t>fecha_de_regulacion</w:t>
+      </w:r>
+      <w:r>
         <w:t>}}</w:t>
       </w:r>
       <w:r>
+        <w:t xml:space="preserve"> el Valor UMA </w:t>
+      </w:r>
+      <w:r>
+        <w:t>era</w:t>
+      </w:r>
+      <w:r>
+        <w:t xml:space="preserve">, conforme </w:t>
+      </w:r>
+      <w:r>
         <w:t xml:space="preserve"> </w:t>
       </w:r>
       <w:r>
-        <w:t xml:space="preserve">denunciando que al </w:t>
-      </w:r>
-      <w:r>
         <w:t>{{</w:t>
       </w:r>
       <w:r>
-        <w:t>fecha_de_regulacion</w:t>
+        <w:t>Acordada_fecha_de_regulacion</w:t>
+      </w:r>
+      <w:r>
+        <w:t xml:space="preserve">}} </w:t>
+      </w:r>
+      <w:r>
+        <w:tab/>
+      </w:r>
+      <w:r>
+        <w:t xml:space="preserve">de </w:t>
+      </w:r>
+      <w:r>
+        <w:t>{{</w:t>
+      </w:r>
+      <w:r>
+        <w:t>UMA_fecha_de_regulacion</w:t>
       </w:r>
       <w:r>
         <w:t>}}</w:t>
       </w:r>
       <w:r>
-        <w:t xml:space="preserve"> el Valor UMA </w:t>
-      </w:r>
-      <w:r>
-        <w:t xml:space="preserve">era </w:t>
-      </w:r>
-      <w:r>
-        <w:t xml:space="preserve">, conforme </w:t>
-      </w:r>
-      <w:r>
-        <w:t xml:space="preserve"> </w:t>
+        <w:t xml:space="preserve">, es decir que el monto equivale a </w:t>
       </w:r>
       <w:r>
         <w:t>{{</w:t>
       </w:r>
       <w:r>
-        <w:t>Acordada_fecha_de_regulacion</w:t>
-      </w:r>
-      <w:r>
-        <w:t xml:space="preserve">}} </w:t>
-      </w:r>
-      <w:r>
-        <w:tab/>
-      </w:r>
-      <w:r>
-        <w:t xml:space="preserve">de </w:t>
-      </w:r>
-      <w:r>
-        <w:t>{{</w:t>
-      </w:r>
-      <w:r>
-        <w:t>UMA_fecha_de_regulacion</w:t>
-      </w:r>
-      <w:r>
-        <w:t>}}</w:t>
-      </w:r>
-      <w:r>
-        <w:t xml:space="preserve">, es decir que el monto equivale a </w:t>
-      </w:r>
-      <w:r>
-        <w:t>{{</w:t>
-      </w:r>
-      <w:r>
-        <w:t>cantidadR</w:t>
+        <w:t>cantidadTP</w:t>
       </w:r>
       <w:r>
         <w:t>}}</w:t>
@@ -932,11 +929,7 @@
         <w:t xml:space="preserve"> 3</w:t>
       </w:r>
       <w:r>
-        <w:t xml:space="preserve"> y se hubiera cumplido con lo </w:t>
-      </w:r>
-      <w:r>
-        <w:lastRenderedPageBreak/>
-        <w:t xml:space="preserve">dispuesto en el </w:t>
+        <w:t xml:space="preserve"> y se hubiera cumplido con lo dispuesto en el </w:t>
       </w:r>
       <w:r>
         <w:t>art</w:t>

</xml_diff>